<commit_message>
wrap up data cleaning and data reduction
</commit_message>
<xml_diff>
--- a/documentation/Handout_Cheat sheet review of process.docx
+++ b/documentation/Handout_Cheat sheet review of process.docx
@@ -1,6 +1,6 @@
 
 <file path=word/document.xml><?xml version="1.0" encoding="utf-8"?>
-<w:document xmlns:wpc="http://schemas.microsoft.com/office/word/2010/wordprocessingCanvas" xmlns:cx="http://schemas.microsoft.com/office/drawing/2014/chartex" xmlns:cx1="http://schemas.microsoft.com/office/drawing/2015/9/8/chartex" xmlns:cx2="http://schemas.microsoft.com/office/drawing/2015/10/21/chartex" xmlns:cx3="http://schemas.microsoft.com/office/drawing/2016/5/9/chartex" xmlns:cx4="http://schemas.microsoft.com/office/drawing/2016/5/10/chartex" xmlns:cx5="http://schemas.microsoft.com/office/drawing/2016/5/11/chartex" xmlns:cx6="http://schemas.microsoft.com/office/drawing/2016/5/12/chartex" xmlns:cx7="http://schemas.microsoft.com/office/drawing/2016/5/13/chartex" xmlns:cx8="http://schemas.microsoft.com/office/drawing/2016/5/14/chartex" xmlns:mc="http://schemas.openxmlformats.org/markup-compatibility/2006" xmlns:aink="http://schemas.microsoft.com/office/drawing/2016/ink" xmlns:am3d="http://schemas.microsoft.com/office/drawing/2017/model3d" xmlns:o="urn:schemas-microsoft-com:office:office" xmlns:r="http://schemas.openxmlformats.org/officeDocument/2006/relationships" xmlns:m="http://schemas.openxmlformats.org/officeDocument/2006/math" xmlns:v="urn:schemas-microsoft-com:vml" xmlns:wp14="http://schemas.microsoft.com/office/word/2010/wordprocessingDrawing" xmlns:wp="http://schemas.openxmlformats.org/drawingml/2006/wordprocessingDrawing" xmlns:w10="urn:schemas-microsoft-com:office:word" xmlns:w="http://schemas.openxmlformats.org/wordprocessingml/2006/main" xmlns:w14="http://schemas.microsoft.com/office/word/2010/wordml" xmlns:w15="http://schemas.microsoft.com/office/word/2012/wordml" xmlns:w16cid="http://schemas.microsoft.com/office/word/2016/wordml/cid" xmlns:w16se="http://schemas.microsoft.com/office/word/2015/wordml/symex" xmlns:wpg="http://schemas.microsoft.com/office/word/2010/wordprocessingGroup" xmlns:wpi="http://schemas.microsoft.com/office/word/2010/wordprocessingInk" xmlns:wne="http://schemas.microsoft.com/office/word/2006/wordml" xmlns:wps="http://schemas.microsoft.com/office/word/2010/wordprocessingShape" mc:Ignorable="w14 w15 w16se w16cid wp14">
+<w:document xmlns:wpc="http://schemas.microsoft.com/office/word/2010/wordprocessingCanvas" xmlns:cx="http://schemas.microsoft.com/office/drawing/2014/chartex" xmlns:cx1="http://schemas.microsoft.com/office/drawing/2015/9/8/chartex" xmlns:cx2="http://schemas.microsoft.com/office/drawing/2015/10/21/chartex" xmlns:mc="http://schemas.openxmlformats.org/markup-compatibility/2006" xmlns:o="urn:schemas-microsoft-com:office:office" xmlns:r="http://schemas.openxmlformats.org/officeDocument/2006/relationships" xmlns:m="http://schemas.openxmlformats.org/officeDocument/2006/math" xmlns:v="urn:schemas-microsoft-com:vml" xmlns:wp14="http://schemas.microsoft.com/office/word/2010/wordprocessingDrawing" xmlns:wp="http://schemas.openxmlformats.org/drawingml/2006/wordprocessingDrawing" xmlns:w10="urn:schemas-microsoft-com:office:word" xmlns:w="http://schemas.openxmlformats.org/wordprocessingml/2006/main" xmlns:w14="http://schemas.microsoft.com/office/word/2010/wordml" xmlns:w15="http://schemas.microsoft.com/office/word/2012/wordml" xmlns:w16se="http://schemas.microsoft.com/office/word/2015/wordml/symex" xmlns:wpg="http://schemas.microsoft.com/office/word/2010/wordprocessingGroup" xmlns:wpi="http://schemas.microsoft.com/office/word/2010/wordprocessingInk" xmlns:wne="http://schemas.microsoft.com/office/word/2006/wordml" xmlns:wps="http://schemas.microsoft.com/office/word/2010/wordprocessingShape" mc:Ignorable="w14 w15 w16se wp14">
   <w:body>
     <w:p>
       <w:pPr>
@@ -15,364 +15,357 @@
           <w:b/>
           <w:lang w:val="en-US"/>
         </w:rPr>
-        <w:t>Cheat Sh</w:t>
+        <w:t xml:space="preserve">Cheat Sheet: Review of BRFSS </w:t>
+      </w:r>
+      <w:r>
+        <w:rPr>
+          <w:b/>
+          <w:lang w:val="en-US"/>
+        </w:rPr>
+        <w:t xml:space="preserve">Descriptive </w:t>
+      </w:r>
+      <w:r>
+        <w:rPr>
+          <w:b/>
+          <w:lang w:val="en-US"/>
+        </w:rPr>
+        <w:t>Analytic Process</w:t>
+      </w:r>
+    </w:p>
+    <w:p>
+      <w:pPr>
+        <w:pStyle w:val="ListParagraph"/>
+        <w:numPr>
+          <w:ilvl w:val="0"/>
+          <w:numId w:val="6"/>
+        </w:numPr>
+        <w:rPr>
+          <w:u w:val="single"/>
+          <w:lang w:val="en-US"/>
+        </w:rPr>
+      </w:pPr>
+      <w:r>
+        <w:rPr>
+          <w:u w:val="single"/>
+          <w:lang w:val="en-US"/>
+        </w:rPr>
+        <w:t>Operationalizing A</w:t>
+      </w:r>
+      <w:r>
+        <w:rPr>
+          <w:u w:val="single"/>
+          <w:lang w:val="en-US"/>
+        </w:rPr>
+        <w:t>nalysis</w:t>
+      </w:r>
+    </w:p>
+    <w:p>
+      <w:pPr>
+        <w:pStyle w:val="ListParagraph"/>
+        <w:numPr>
+          <w:ilvl w:val="1"/>
+          <w:numId w:val="6"/>
+        </w:numPr>
+        <w:rPr>
+          <w:lang w:val="en-US"/>
+        </w:rPr>
+      </w:pPr>
+      <w:r>
+        <w:rPr>
+          <w:lang w:val="en-US"/>
+        </w:rPr>
+        <w:t>Build data dictionary to document decisions</w:t>
+      </w:r>
+    </w:p>
+    <w:p>
+      <w:pPr>
+        <w:pStyle w:val="ListParagraph"/>
+        <w:numPr>
+          <w:ilvl w:val="1"/>
+          <w:numId w:val="6"/>
+        </w:numPr>
+        <w:rPr>
+          <w:lang w:val="en-US"/>
+        </w:rPr>
+      </w:pPr>
+      <w:r>
+        <w:rPr>
+          <w:lang w:val="en-US"/>
+        </w:rPr>
+        <w:t>Develop web of causation and select confounders</w:t>
+      </w:r>
+    </w:p>
+    <w:p>
+      <w:pPr>
+        <w:pStyle w:val="ListParagraph"/>
+        <w:numPr>
+          <w:ilvl w:val="1"/>
+          <w:numId w:val="6"/>
+        </w:numPr>
+        <w:rPr>
+          <w:lang w:val="en-US"/>
+        </w:rPr>
+      </w:pPr>
+      <w:r>
+        <w:rPr>
+          <w:lang w:val="en-US"/>
+        </w:rPr>
+        <w:t>Include confounding variables in data dictionary</w:t>
+      </w:r>
+    </w:p>
+    <w:p>
+      <w:pPr>
+        <w:pStyle w:val="ListParagraph"/>
+        <w:numPr>
+          <w:ilvl w:val="1"/>
+          <w:numId w:val="6"/>
+        </w:numPr>
+        <w:rPr>
+          <w:lang w:val="en-US"/>
+        </w:rPr>
+      </w:pPr>
+      <w:r>
+        <w:rPr>
+          <w:lang w:val="en-US"/>
+        </w:rPr>
+        <w:t>Define calculated variables and categorical variable levels in data dictionary</w:t>
+      </w:r>
+    </w:p>
+    <w:p>
+      <w:pPr>
+        <w:pStyle w:val="ListParagraph"/>
+        <w:numPr>
+          <w:ilvl w:val="0"/>
+          <w:numId w:val="6"/>
+        </w:numPr>
+        <w:rPr>
+          <w:u w:val="single"/>
+          <w:lang w:val="en-US"/>
+        </w:rPr>
+      </w:pPr>
+      <w:r>
+        <w:rPr>
+          <w:u w:val="single"/>
+          <w:lang w:val="en-US"/>
+        </w:rPr>
+        <w:t>Developing Analytic Dataset</w:t>
+      </w:r>
+    </w:p>
+    <w:p>
+      <w:pPr>
+        <w:pStyle w:val="ListParagraph"/>
+        <w:numPr>
+          <w:ilvl w:val="1"/>
+          <w:numId w:val="6"/>
+        </w:numPr>
+        <w:rPr>
+          <w:lang w:val="en-US"/>
+        </w:rPr>
+      </w:pPr>
+      <w:r>
+        <w:rPr>
+          <w:lang w:val="en-US"/>
+        </w:rPr>
+        <w:t>Read in correct data files</w:t>
+      </w:r>
+    </w:p>
+    <w:p>
+      <w:pPr>
+        <w:pStyle w:val="ListParagraph"/>
+        <w:numPr>
+          <w:ilvl w:val="1"/>
+          <w:numId w:val="6"/>
+        </w:numPr>
+        <w:rPr>
+          <w:lang w:val="en-US"/>
+        </w:rPr>
+      </w:pPr>
+      <w:r>
+        <w:rPr>
+          <w:lang w:val="en-US"/>
+        </w:rPr>
+        <w:t>Apply exclusions and keep documentation</w:t>
+      </w:r>
+    </w:p>
+    <w:p>
+      <w:pPr>
+        <w:pStyle w:val="ListParagraph"/>
+        <w:numPr>
+          <w:ilvl w:val="1"/>
+          <w:numId w:val="6"/>
+        </w:numPr>
+        <w:rPr>
+          <w:lang w:val="en-US"/>
+        </w:rPr>
+      </w:pPr>
+      <w:r>
+        <w:rPr>
+          <w:lang w:val="en-US"/>
+        </w:rPr>
+        <w:t>Generate calculated variables as planned in data dictionary</w:t>
+      </w:r>
+    </w:p>
+    <w:p>
+      <w:pPr>
+        <w:pStyle w:val="ListParagraph"/>
+        <w:numPr>
+          <w:ilvl w:val="1"/>
+          <w:numId w:val="6"/>
+        </w:numPr>
+        <w:rPr>
+          <w:lang w:val="en-US"/>
+        </w:rPr>
+      </w:pPr>
+      <w:r>
+        <w:rPr>
+          <w:lang w:val="en-US"/>
+        </w:rPr>
+        <w:t>Check generated variables and finalize analytic dataset</w:t>
+      </w:r>
+    </w:p>
+    <w:p>
+      <w:pPr>
+        <w:pStyle w:val="ListParagraph"/>
+        <w:numPr>
+          <w:ilvl w:val="0"/>
+          <w:numId w:val="6"/>
+        </w:numPr>
+        <w:rPr>
+          <w:u w:val="single"/>
+          <w:lang w:val="en-US"/>
+        </w:rPr>
+      </w:pPr>
+      <w:r>
+        <w:rPr>
+          <w:u w:val="single"/>
+          <w:lang w:val="en-US"/>
+        </w:rPr>
+        <w:t xml:space="preserve">Conduct </w:t>
+      </w:r>
+      <w:r>
+        <w:rPr>
+          <w:u w:val="single"/>
+          <w:lang w:val="en-US"/>
+        </w:rPr>
+        <w:t>Descriptive</w:t>
+      </w:r>
+      <w:r>
+        <w:rPr>
+          <w:u w:val="single"/>
+          <w:lang w:val="en-US"/>
+        </w:rPr>
+        <w:t xml:space="preserve"> Analysis</w:t>
+      </w:r>
+    </w:p>
+    <w:p>
+      <w:pPr>
+        <w:pStyle w:val="ListParagraph"/>
+        <w:numPr>
+          <w:ilvl w:val="1"/>
+          <w:numId w:val="6"/>
+        </w:numPr>
+        <w:rPr>
+          <w:lang w:val="en-US"/>
+        </w:rPr>
+      </w:pPr>
+      <w:r>
+        <w:rPr>
+          <w:lang w:val="en-US"/>
+        </w:rPr>
+        <w:t xml:space="preserve">Prepare for analysis by checking </w:t>
+      </w:r>
+      <w:r>
+        <w:rPr>
+          <w:lang w:val="en-US"/>
+        </w:rPr>
+        <w:t>outcome</w:t>
+      </w:r>
+      <w:r>
+        <w:rPr>
+          <w:lang w:val="en-US"/>
+        </w:rPr>
+        <w:t xml:space="preserve"> distributions</w:t>
+      </w:r>
+    </w:p>
+    <w:p>
+      <w:pPr>
+        <w:pStyle w:val="ListParagraph"/>
+        <w:numPr>
+          <w:ilvl w:val="1"/>
+          <w:numId w:val="6"/>
+        </w:numPr>
+        <w:rPr>
+          <w:lang w:val="en-US"/>
+        </w:rPr>
+      </w:pPr>
+      <w:r>
+        <w:rPr>
+          <w:lang w:val="en-US"/>
+        </w:rPr>
+        <w:t xml:space="preserve">Prepare Table 1 </w:t>
+      </w:r>
+      <w:r>
+        <w:rPr>
+          <w:lang w:val="en-US"/>
+        </w:rPr>
+        <w:t>shell</w:t>
+      </w:r>
+    </w:p>
+    <w:p>
+      <w:pPr>
+        <w:pStyle w:val="ListParagraph"/>
+        <w:numPr>
+          <w:ilvl w:val="1"/>
+          <w:numId w:val="6"/>
+        </w:numPr>
+        <w:rPr>
+          <w:lang w:val="en-US"/>
+        </w:rPr>
+      </w:pPr>
+      <w:r>
+        <w:rPr>
+          <w:lang w:val="en-US"/>
+        </w:rPr>
+        <w:t>Do univariate analyses (overall frequencies, means, and standard deviations)</w:t>
+      </w:r>
+    </w:p>
+    <w:p>
+      <w:pPr>
+        <w:pStyle w:val="ListParagraph"/>
+        <w:numPr>
+          <w:ilvl w:val="1"/>
+          <w:numId w:val="6"/>
+        </w:numPr>
+        <w:rPr>
+          <w:lang w:val="en-US"/>
+        </w:rPr>
+      </w:pPr>
+      <w:r>
+        <w:rPr>
+          <w:lang w:val="en-US"/>
+        </w:rPr>
+        <w:t>Do bivariate analyses (frequencies, means, and standard deviations by levels of the confounding variables)</w:t>
+      </w:r>
+    </w:p>
+    <w:p>
+      <w:pPr>
+        <w:pStyle w:val="ListParagraph"/>
+        <w:numPr>
+          <w:ilvl w:val="1"/>
+          <w:numId w:val="6"/>
+        </w:numPr>
+        <w:rPr>
+          <w:lang w:val="en-US"/>
+        </w:rPr>
+      </w:pPr>
+      <w:r>
+        <w:rPr>
+          <w:lang w:val="en-US"/>
+        </w:rPr>
+        <w:t>BONUS – add bivariate tests (chi-square/Fisher’s, ANOVA, t-tests)</w:t>
       </w:r>
       <w:bookmarkStart w:id="0" w:name="_GoBack"/>
       <w:bookmarkEnd w:id="0"/>
-      <w:r>
-        <w:rPr>
-          <w:b/>
-          <w:lang w:val="en-US"/>
-        </w:rPr>
-        <w:t xml:space="preserve">eet: Review of BRFSS </w:t>
-      </w:r>
-      <w:r>
-        <w:rPr>
-          <w:b/>
-          <w:lang w:val="en-US"/>
-        </w:rPr>
-        <w:t xml:space="preserve">Descriptive </w:t>
-      </w:r>
-      <w:r>
-        <w:rPr>
-          <w:b/>
-          <w:lang w:val="en-US"/>
-        </w:rPr>
-        <w:t>Analytic Process</w:t>
-      </w:r>
-    </w:p>
-    <w:p>
-      <w:pPr>
-        <w:pStyle w:val="ListParagraph"/>
-        <w:numPr>
-          <w:ilvl w:val="0"/>
-          <w:numId w:val="6"/>
-        </w:numPr>
-        <w:rPr>
-          <w:u w:val="single"/>
-          <w:lang w:val="en-US"/>
-        </w:rPr>
-      </w:pPr>
-      <w:r>
-        <w:rPr>
-          <w:u w:val="single"/>
-          <w:lang w:val="en-US"/>
-        </w:rPr>
-        <w:t>Operationalizing A</w:t>
-      </w:r>
-      <w:r>
-        <w:rPr>
-          <w:u w:val="single"/>
-          <w:lang w:val="en-US"/>
-        </w:rPr>
-        <w:t>nalysis</w:t>
-      </w:r>
-    </w:p>
-    <w:p>
-      <w:pPr>
-        <w:pStyle w:val="ListParagraph"/>
-        <w:numPr>
-          <w:ilvl w:val="1"/>
-          <w:numId w:val="6"/>
-        </w:numPr>
-        <w:rPr>
-          <w:lang w:val="en-US"/>
-        </w:rPr>
-      </w:pPr>
-      <w:r>
-        <w:rPr>
-          <w:lang w:val="en-US"/>
-        </w:rPr>
-        <w:t>Build data dictionary to document decisions</w:t>
-      </w:r>
-    </w:p>
-    <w:p>
-      <w:pPr>
-        <w:pStyle w:val="ListParagraph"/>
-        <w:numPr>
-          <w:ilvl w:val="1"/>
-          <w:numId w:val="6"/>
-        </w:numPr>
-        <w:rPr>
-          <w:lang w:val="en-US"/>
-        </w:rPr>
-      </w:pPr>
-      <w:r>
-        <w:rPr>
-          <w:lang w:val="en-US"/>
-        </w:rPr>
-        <w:t>Develop web of causation and select confounders</w:t>
-      </w:r>
-    </w:p>
-    <w:p>
-      <w:pPr>
-        <w:pStyle w:val="ListParagraph"/>
-        <w:numPr>
-          <w:ilvl w:val="1"/>
-          <w:numId w:val="6"/>
-        </w:numPr>
-        <w:rPr>
-          <w:lang w:val="en-US"/>
-        </w:rPr>
-      </w:pPr>
-      <w:r>
-        <w:rPr>
-          <w:lang w:val="en-US"/>
-        </w:rPr>
-        <w:t>Include confounding variables in data dictionary</w:t>
-      </w:r>
-    </w:p>
-    <w:p>
-      <w:pPr>
-        <w:pStyle w:val="ListParagraph"/>
-        <w:numPr>
-          <w:ilvl w:val="1"/>
-          <w:numId w:val="6"/>
-        </w:numPr>
-        <w:rPr>
-          <w:lang w:val="en-US"/>
-        </w:rPr>
-      </w:pPr>
-      <w:r>
-        <w:rPr>
-          <w:lang w:val="en-US"/>
-        </w:rPr>
-        <w:t>Define calculated variables and categorical variable levels in data dictionary</w:t>
-      </w:r>
-    </w:p>
-    <w:p>
-      <w:pPr>
-        <w:pStyle w:val="ListParagraph"/>
-        <w:numPr>
-          <w:ilvl w:val="0"/>
-          <w:numId w:val="6"/>
-        </w:numPr>
-        <w:rPr>
-          <w:u w:val="single"/>
-          <w:lang w:val="en-US"/>
-        </w:rPr>
-      </w:pPr>
-      <w:r>
-        <w:rPr>
-          <w:u w:val="single"/>
-          <w:lang w:val="en-US"/>
-        </w:rPr>
-        <w:t>Developing Analytic Dataset</w:t>
-      </w:r>
-    </w:p>
-    <w:p>
-      <w:pPr>
-        <w:pStyle w:val="ListParagraph"/>
-        <w:numPr>
-          <w:ilvl w:val="1"/>
-          <w:numId w:val="6"/>
-        </w:numPr>
-        <w:rPr>
-          <w:lang w:val="en-US"/>
-        </w:rPr>
-      </w:pPr>
-      <w:r>
-        <w:rPr>
-          <w:lang w:val="en-US"/>
-        </w:rPr>
-        <w:t>Read in correct data files</w:t>
-      </w:r>
-    </w:p>
-    <w:p>
-      <w:pPr>
-        <w:pStyle w:val="ListParagraph"/>
-        <w:numPr>
-          <w:ilvl w:val="1"/>
-          <w:numId w:val="6"/>
-        </w:numPr>
-        <w:rPr>
-          <w:lang w:val="en-US"/>
-        </w:rPr>
-      </w:pPr>
-      <w:r>
-        <w:rPr>
-          <w:lang w:val="en-US"/>
-        </w:rPr>
-        <w:t>Apply exclusions and keep documentation</w:t>
-      </w:r>
-    </w:p>
-    <w:p>
-      <w:pPr>
-        <w:pStyle w:val="ListParagraph"/>
-        <w:numPr>
-          <w:ilvl w:val="1"/>
-          <w:numId w:val="6"/>
-        </w:numPr>
-        <w:rPr>
-          <w:lang w:val="en-US"/>
-        </w:rPr>
-      </w:pPr>
-      <w:r>
-        <w:rPr>
-          <w:lang w:val="en-US"/>
-        </w:rPr>
-        <w:t>Generate calculated variables as planned in data dictionary</w:t>
-      </w:r>
-    </w:p>
-    <w:p>
-      <w:pPr>
-        <w:pStyle w:val="ListParagraph"/>
-        <w:numPr>
-          <w:ilvl w:val="1"/>
-          <w:numId w:val="6"/>
-        </w:numPr>
-        <w:rPr>
-          <w:lang w:val="en-US"/>
-        </w:rPr>
-      </w:pPr>
-      <w:r>
-        <w:rPr>
-          <w:lang w:val="en-US"/>
-        </w:rPr>
-        <w:t>Check generated variables and finalize analytic dataset</w:t>
-      </w:r>
-    </w:p>
-    <w:p>
-      <w:pPr>
-        <w:pStyle w:val="ListParagraph"/>
-        <w:numPr>
-          <w:ilvl w:val="0"/>
-          <w:numId w:val="6"/>
-        </w:numPr>
-        <w:rPr>
-          <w:u w:val="single"/>
-          <w:lang w:val="en-US"/>
-        </w:rPr>
-      </w:pPr>
-      <w:r>
-        <w:rPr>
-          <w:u w:val="single"/>
-          <w:lang w:val="en-US"/>
-        </w:rPr>
-        <w:t xml:space="preserve">Conduct </w:t>
-      </w:r>
-      <w:r>
-        <w:rPr>
-          <w:u w:val="single"/>
-          <w:lang w:val="en-US"/>
-        </w:rPr>
-        <w:t>Descriptive</w:t>
-      </w:r>
-      <w:r>
-        <w:rPr>
-          <w:u w:val="single"/>
-          <w:lang w:val="en-US"/>
-        </w:rPr>
-        <w:t xml:space="preserve"> Analysis</w:t>
-      </w:r>
-    </w:p>
-    <w:p>
-      <w:pPr>
-        <w:pStyle w:val="ListParagraph"/>
-        <w:numPr>
-          <w:ilvl w:val="1"/>
-          <w:numId w:val="6"/>
-        </w:numPr>
-        <w:rPr>
-          <w:lang w:val="en-US"/>
-        </w:rPr>
-      </w:pPr>
-      <w:r>
-        <w:rPr>
-          <w:lang w:val="en-US"/>
-        </w:rPr>
-        <w:t xml:space="preserve">Prepare for analysis by checking </w:t>
-      </w:r>
-      <w:r>
-        <w:rPr>
-          <w:lang w:val="en-US"/>
-        </w:rPr>
-        <w:t>outcome</w:t>
-      </w:r>
-      <w:r>
-        <w:rPr>
-          <w:lang w:val="en-US"/>
-        </w:rPr>
-        <w:t xml:space="preserve"> distributions</w:t>
-      </w:r>
-    </w:p>
-    <w:p>
-      <w:pPr>
-        <w:pStyle w:val="ListParagraph"/>
-        <w:numPr>
-          <w:ilvl w:val="1"/>
-          <w:numId w:val="6"/>
-        </w:numPr>
-        <w:rPr>
-          <w:lang w:val="en-US"/>
-        </w:rPr>
-      </w:pPr>
-      <w:r>
-        <w:rPr>
-          <w:lang w:val="en-US"/>
-        </w:rPr>
-        <w:t xml:space="preserve">Prepare Table 1 </w:t>
-      </w:r>
-      <w:r>
-        <w:rPr>
-          <w:lang w:val="en-US"/>
-        </w:rPr>
-        <w:t>shell</w:t>
-      </w:r>
-    </w:p>
-    <w:p>
-      <w:pPr>
-        <w:pStyle w:val="ListParagraph"/>
-        <w:numPr>
-          <w:ilvl w:val="1"/>
-          <w:numId w:val="6"/>
-        </w:numPr>
-        <w:rPr>
-          <w:lang w:val="en-US"/>
-        </w:rPr>
-      </w:pPr>
-      <w:r>
-        <w:rPr>
-          <w:lang w:val="en-US"/>
-        </w:rPr>
-        <w:t>Do univariate analyses (overall frequencies, means, and standard deviations)</w:t>
-      </w:r>
-    </w:p>
-    <w:p>
-      <w:pPr>
-        <w:pStyle w:val="ListParagraph"/>
-        <w:numPr>
-          <w:ilvl w:val="1"/>
-          <w:numId w:val="6"/>
-        </w:numPr>
-        <w:rPr>
-          <w:lang w:val="en-US"/>
-        </w:rPr>
-      </w:pPr>
-      <w:r>
-        <w:rPr>
-          <w:lang w:val="en-US"/>
-        </w:rPr>
-        <w:t>Do bivariate analyses (frequencies, means, and standard deviations by levels of the confounding variables)</w:t>
-      </w:r>
-    </w:p>
-    <w:p>
-      <w:pPr>
-        <w:pStyle w:val="ListParagraph"/>
-        <w:numPr>
-          <w:ilvl w:val="1"/>
-          <w:numId w:val="6"/>
-        </w:numPr>
-        <w:rPr>
-          <w:lang w:val="en-US"/>
-        </w:rPr>
-      </w:pPr>
-      <w:r>
-        <w:rPr>
-          <w:lang w:val="en-US"/>
-        </w:rPr>
-        <w:t>BONUS – add bivariate tests (chi-square/Fisher’s, ANOVA, t-tests)</w:t>
-      </w:r>
     </w:p>
     <w:p>
       <w:pPr>
@@ -441,7 +434,7 @@
 </file>
 
 <file path=word/numbering.xml><?xml version="1.0" encoding="utf-8"?>
-<w:numbering xmlns:wpc="http://schemas.microsoft.com/office/word/2010/wordprocessingCanvas" xmlns:cx="http://schemas.microsoft.com/office/drawing/2014/chartex" xmlns:cx1="http://schemas.microsoft.com/office/drawing/2015/9/8/chartex" xmlns:cx2="http://schemas.microsoft.com/office/drawing/2015/10/21/chartex" xmlns:cx3="http://schemas.microsoft.com/office/drawing/2016/5/9/chartex" xmlns:cx4="http://schemas.microsoft.com/office/drawing/2016/5/10/chartex" xmlns:cx5="http://schemas.microsoft.com/office/drawing/2016/5/11/chartex" xmlns:cx6="http://schemas.microsoft.com/office/drawing/2016/5/12/chartex" xmlns:cx7="http://schemas.microsoft.com/office/drawing/2016/5/13/chartex" xmlns:cx8="http://schemas.microsoft.com/office/drawing/2016/5/14/chartex" xmlns:mc="http://schemas.openxmlformats.org/markup-compatibility/2006" xmlns:aink="http://schemas.microsoft.com/office/drawing/2016/ink" xmlns:am3d="http://schemas.microsoft.com/office/drawing/2017/model3d" xmlns:o="urn:schemas-microsoft-com:office:office" xmlns:r="http://schemas.openxmlformats.org/officeDocument/2006/relationships" xmlns:m="http://schemas.openxmlformats.org/officeDocument/2006/math" xmlns:v="urn:schemas-microsoft-com:vml" xmlns:wp14="http://schemas.microsoft.com/office/word/2010/wordprocessingDrawing" xmlns:wp="http://schemas.openxmlformats.org/drawingml/2006/wordprocessingDrawing" xmlns:w10="urn:schemas-microsoft-com:office:word" xmlns:w="http://schemas.openxmlformats.org/wordprocessingml/2006/main" xmlns:w14="http://schemas.microsoft.com/office/word/2010/wordml" xmlns:w15="http://schemas.microsoft.com/office/word/2012/wordml" xmlns:w16cid="http://schemas.microsoft.com/office/word/2016/wordml/cid" xmlns:w16se="http://schemas.microsoft.com/office/word/2015/wordml/symex" xmlns:wpg="http://schemas.microsoft.com/office/word/2010/wordprocessingGroup" xmlns:wpi="http://schemas.microsoft.com/office/word/2010/wordprocessingInk" xmlns:wne="http://schemas.microsoft.com/office/word/2006/wordml" xmlns:wps="http://schemas.microsoft.com/office/word/2010/wordprocessingShape" mc:Ignorable="w14 w15 w16se w16cid wp14">
+<w:numbering xmlns:wpc="http://schemas.microsoft.com/office/word/2010/wordprocessingCanvas" xmlns:cx="http://schemas.microsoft.com/office/drawing/2014/chartex" xmlns:cx1="http://schemas.microsoft.com/office/drawing/2015/9/8/chartex" xmlns:cx2="http://schemas.microsoft.com/office/drawing/2015/10/21/chartex" xmlns:mc="http://schemas.openxmlformats.org/markup-compatibility/2006" xmlns:o="urn:schemas-microsoft-com:office:office" xmlns:r="http://schemas.openxmlformats.org/officeDocument/2006/relationships" xmlns:m="http://schemas.openxmlformats.org/officeDocument/2006/math" xmlns:v="urn:schemas-microsoft-com:vml" xmlns:wp14="http://schemas.microsoft.com/office/word/2010/wordprocessingDrawing" xmlns:wp="http://schemas.openxmlformats.org/drawingml/2006/wordprocessingDrawing" xmlns:w10="urn:schemas-microsoft-com:office:word" xmlns:w="http://schemas.openxmlformats.org/wordprocessingml/2006/main" xmlns:w14="http://schemas.microsoft.com/office/word/2010/wordml" xmlns:w15="http://schemas.microsoft.com/office/word/2012/wordml" xmlns:w16se="http://schemas.microsoft.com/office/word/2015/wordml/symex" xmlns:wpg="http://schemas.microsoft.com/office/word/2010/wordprocessingGroup" xmlns:wpi="http://schemas.microsoft.com/office/word/2010/wordprocessingInk" xmlns:wne="http://schemas.microsoft.com/office/word/2006/wordml" xmlns:wps="http://schemas.microsoft.com/office/word/2010/wordprocessingShape" mc:Ignorable="w14 w15 w16se wp14">
   <w:numPicBullet w:numPicBulletId="0">
     <w:pict>
       <v:shapetype id="_x0000_t75" coordsize="21600,21600" o:spt="75" o:preferrelative="t" path="m@4@5l@4@11@9@11@9@5xe" filled="f" stroked="f">
@@ -463,7 +456,7 @@
         <v:path o:extrusionok="f" gradientshapeok="t" o:connecttype="rect"/>
         <o:lock v:ext="edit" aspectratio="t"/>
       </v:shapetype>
-      <v:shape id="_x0000_i1028" type="#_x0000_t75" style="width:329.25pt;height:461.25pt" o:bullet="t">
+      <v:shape id="_x0000_i1027" type="#_x0000_t75" style="width:329.4pt;height:461.4pt" o:bullet="t">
         <v:imagedata r:id="rId1" o:title="basic-square-outline[1]"/>
       </v:shape>
     </w:pict>
@@ -1040,7 +1033,7 @@
 </file>
 
 <file path=word/styles.xml><?xml version="1.0" encoding="utf-8"?>
-<w:styles xmlns:mc="http://schemas.openxmlformats.org/markup-compatibility/2006" xmlns:r="http://schemas.openxmlformats.org/officeDocument/2006/relationships" xmlns:w="http://schemas.openxmlformats.org/wordprocessingml/2006/main" xmlns:w14="http://schemas.microsoft.com/office/word/2010/wordml" xmlns:w15="http://schemas.microsoft.com/office/word/2012/wordml" xmlns:w16cid="http://schemas.microsoft.com/office/word/2016/wordml/cid" xmlns:w16se="http://schemas.microsoft.com/office/word/2015/wordml/symex" mc:Ignorable="w14 w15 w16se w16cid">
+<w:styles xmlns:mc="http://schemas.openxmlformats.org/markup-compatibility/2006" xmlns:r="http://schemas.openxmlformats.org/officeDocument/2006/relationships" xmlns:w="http://schemas.openxmlformats.org/wordprocessingml/2006/main" xmlns:w14="http://schemas.microsoft.com/office/word/2010/wordml" xmlns:w15="http://schemas.microsoft.com/office/word/2012/wordml" xmlns:w16se="http://schemas.microsoft.com/office/word/2015/wordml/symex" mc:Ignorable="w14 w15 w16se">
   <w:docDefaults>
     <w:rPrDefault>
       <w:rPr>
@@ -1056,7 +1049,7 @@
       </w:pPr>
     </w:pPrDefault>
   </w:docDefaults>
-  <w:latentStyles w:defLockedState="0" w:defUIPriority="99" w:defSemiHidden="0" w:defUnhideWhenUsed="0" w:defQFormat="0" w:count="377">
+  <w:latentStyles w:defLockedState="0" w:defUIPriority="99" w:defSemiHidden="0" w:defUnhideWhenUsed="0" w:defQFormat="0" w:count="373">
     <w:lsdException w:name="Normal" w:uiPriority="0" w:qFormat="1"/>
     <w:lsdException w:name="heading 1" w:uiPriority="9" w:qFormat="1"/>
     <w:lsdException w:name="heading 2" w:semiHidden="1" w:uiPriority="9" w:unhideWhenUsed="1" w:qFormat="1"/>
@@ -1162,6 +1155,7 @@
     <w:lsdException w:name="HTML Sample" w:semiHidden="1" w:unhideWhenUsed="1"/>
     <w:lsdException w:name="HTML Typewriter" w:semiHidden="1" w:unhideWhenUsed="1"/>
     <w:lsdException w:name="HTML Variable" w:semiHidden="1" w:unhideWhenUsed="1"/>
+    <w:lsdException w:name="Normal Table" w:semiHidden="1" w:unhideWhenUsed="1"/>
     <w:lsdException w:name="annotation subject" w:semiHidden="1" w:unhideWhenUsed="1"/>
     <w:lsdException w:name="No List" w:semiHidden="1" w:unhideWhenUsed="1"/>
     <w:lsdException w:name="Outline List 1" w:semiHidden="1" w:unhideWhenUsed="1"/>
@@ -1205,8 +1199,10 @@
     <w:lsdException w:name="Table Elegant" w:semiHidden="1" w:unhideWhenUsed="1"/>
     <w:lsdException w:name="Table Professional" w:semiHidden="1" w:unhideWhenUsed="1"/>
     <w:lsdException w:name="Table Subtle 1" w:semiHidden="1" w:unhideWhenUsed="1"/>
+    <w:lsdException w:name="Table Subtle 2" w:semiHidden="1" w:unhideWhenUsed="1"/>
     <w:lsdException w:name="Table Web 1" w:semiHidden="1" w:unhideWhenUsed="1"/>
     <w:lsdException w:name="Table Web 2" w:semiHidden="1" w:unhideWhenUsed="1"/>
+    <w:lsdException w:name="Table Web 3" w:semiHidden="1" w:unhideWhenUsed="1"/>
     <w:lsdException w:name="Balloon Text" w:semiHidden="1" w:unhideWhenUsed="1"/>
     <w:lsdException w:name="Table Grid" w:uiPriority="59"/>
     <w:lsdException w:name="Table Theme" w:semiHidden="1" w:unhideWhenUsed="1"/>
@@ -1427,10 +1423,6 @@
     <w:lsdException w:name="List Table 7 Colorful Accent 6" w:uiPriority="52"/>
     <w:lsdException w:name="Mention" w:semiHidden="1" w:unhideWhenUsed="1"/>
     <w:lsdException w:name="Smart Hyperlink" w:semiHidden="1" w:unhideWhenUsed="1"/>
-    <w:lsdException w:name="Hashtag" w:semiHidden="1" w:unhideWhenUsed="1"/>
-    <w:lsdException w:name="Unresolved Mention" w:semiHidden="1" w:unhideWhenUsed="1"/>
-    <w:lsdException w:name="Smart Link" w:semiHidden="1" w:unhideWhenUsed="1"/>
-    <w:lsdException w:name="Smart Link Error" w:semiHidden="1" w:unhideWhenUsed="1"/>
   </w:latentStyles>
   <w:style w:type="paragraph" w:default="1" w:styleId="Normal">
     <w:name w:val="Normal"/>

</xml_diff>